<commit_message>
notes from meeting at Brisbane gym
</commit_message>
<xml_diff>
--- a/member snapshot 9 june.docx
+++ b/member snapshot 9 june.docx
@@ -1,6 +1,6 @@
 
 <file path=word/document.xml><?xml version="1.0" encoding="utf-8"?>
-<w:document xmlns:wpc="http://schemas.microsoft.com/office/word/2010/wordprocessingCanvas" xmlns:cx="http://schemas.microsoft.com/office/drawing/2014/chartex" xmlns:cx1="http://schemas.microsoft.com/office/drawing/2015/9/8/chartex" xmlns:cx2="http://schemas.microsoft.com/office/drawing/2015/10/21/chartex" xmlns:cx3="http://schemas.microsoft.com/office/drawing/2016/5/9/chartex" xmlns:cx4="http://schemas.microsoft.com/office/drawing/2016/5/10/chartex" xmlns:cx5="http://schemas.microsoft.com/office/drawing/2016/5/11/chartex" xmlns:cx6="http://schemas.microsoft.com/office/drawing/2016/5/12/chartex" xmlns:cx7="http://schemas.microsoft.com/office/drawing/2016/5/13/chartex" xmlns:cx8="http://schemas.microsoft.com/office/drawing/2016/5/14/chartex" xmlns:mc="http://schemas.openxmlformats.org/markup-compatibility/2006" xmlns:aink="http://schemas.microsoft.com/office/drawing/2016/ink" xmlns:am3d="http://schemas.microsoft.com/office/drawing/2017/model3d" xmlns:o="urn:schemas-microsoft-com:office:office" xmlns:oel="http://schemas.microsoft.com/office/2019/extlst" xmlns:r="http://schemas.openxmlformats.org/officeDocument/2006/relationships" xmlns:m="http://schemas.openxmlformats.org/officeDocument/2006/math" xmlns:v="urn:schemas-microsoft-com:vml" xmlns:wp14="http://schemas.microsoft.com/office/word/2010/wordprocessingDrawing" xmlns:wp="http://schemas.openxmlformats.org/drawingml/2006/wordprocessingDrawing" xmlns:w10="urn:schemas-microsoft-com:office:word" xmlns:w="http://schemas.openxmlformats.org/wordprocessingml/2006/main" xmlns:w14="http://schemas.microsoft.com/office/word/2010/wordml" xmlns:w15="http://schemas.microsoft.com/office/word/2012/wordml" xmlns:w16cex="http://schemas.microsoft.com/office/word/2018/wordml/cex" xmlns:w16cid="http://schemas.microsoft.com/office/word/2016/wordml/cid" xmlns:w16="http://schemas.microsoft.com/office/word/2018/wordml" xmlns:w16du="http://schemas.microsoft.com/office/word/2023/wordml/word16du" xmlns:w16sdtdh="http://schemas.microsoft.com/office/word/2020/wordml/sdtdatahash" xmlns:w16se="http://schemas.microsoft.com/office/word/2015/wordml/symex" xmlns:wpg="http://schemas.microsoft.com/office/word/2010/wordprocessingGroup" xmlns:wpi="http://schemas.microsoft.com/office/word/2010/wordprocessingInk" xmlns:wne="http://schemas.microsoft.com/office/word/2006/wordml" xmlns:wps="http://schemas.microsoft.com/office/word/2010/wordprocessingShape" mc:Ignorable="w14 w15 w16se w16cid w16 w16cex w16sdtdh w16du wp14">
+<w:document xmlns:wpc="http://schemas.microsoft.com/office/word/2010/wordprocessingCanvas" xmlns:cx="http://schemas.microsoft.com/office/drawing/2014/chartex" xmlns:cx1="http://schemas.microsoft.com/office/drawing/2015/9/8/chartex" xmlns:cx2="http://schemas.microsoft.com/office/drawing/2015/10/21/chartex" xmlns:cx3="http://schemas.microsoft.com/office/drawing/2016/5/9/chartex" xmlns:cx4="http://schemas.microsoft.com/office/drawing/2016/5/10/chartex" xmlns:cx5="http://schemas.microsoft.com/office/drawing/2016/5/11/chartex" xmlns:cx6="http://schemas.microsoft.com/office/drawing/2016/5/12/chartex" xmlns:cx7="http://schemas.microsoft.com/office/drawing/2016/5/13/chartex" xmlns:cx8="http://schemas.microsoft.com/office/drawing/2016/5/14/chartex" xmlns:mc="http://schemas.openxmlformats.org/markup-compatibility/2006" xmlns:aink="http://schemas.microsoft.com/office/drawing/2016/ink" xmlns:am3d="http://schemas.microsoft.com/office/drawing/2017/model3d" xmlns:o="urn:schemas-microsoft-com:office:office" xmlns:oel="http://schemas.microsoft.com/office/2019/extlst" xmlns:r="http://schemas.openxmlformats.org/officeDocument/2006/relationships" xmlns:m="http://schemas.openxmlformats.org/officeDocument/2006/math" xmlns:v="urn:schemas-microsoft-com:vml" xmlns:wp14="http://schemas.microsoft.com/office/word/2010/wordprocessingDrawing" xmlns:wp="http://schemas.openxmlformats.org/drawingml/2006/wordprocessingDrawing" xmlns:w10="urn:schemas-microsoft-com:office:word" xmlns:w="http://schemas.openxmlformats.org/wordprocessingml/2006/main" xmlns:w14="http://schemas.microsoft.com/office/word/2010/wordml" xmlns:w15="http://schemas.microsoft.com/office/word/2012/wordml" xmlns:w16cex="http://schemas.microsoft.com/office/word/2018/wordml/cex" xmlns:w16cid="http://schemas.microsoft.com/office/word/2016/wordml/cid" xmlns:w16="http://schemas.microsoft.com/office/word/2018/wordml" xmlns:w16sdtdh="http://schemas.microsoft.com/office/word/2020/wordml/sdtdatahash" xmlns:w16se="http://schemas.microsoft.com/office/word/2015/wordml/symex" xmlns:wpg="http://schemas.microsoft.com/office/word/2010/wordprocessingGroup" xmlns:wpi="http://schemas.microsoft.com/office/word/2010/wordprocessingInk" xmlns:wne="http://schemas.microsoft.com/office/word/2006/wordml" xmlns:wps="http://schemas.microsoft.com/office/word/2010/wordprocessingShape" mc:Ignorable="w14 w15 w16se w16cid w16 w16cex w16sdtdh wp14">
   <w:body>
     <w:tbl>
       <w:tblPr>
@@ -403,7 +403,6 @@
                 <w14:ligatures w14:val="none"/>
               </w:rPr>
             </w:pPr>
-            <w:proofErr w:type="gramStart"/>
             <w:r>
               <w:rPr>
                 <w:rFonts w:ascii="Aptos Narrow" w:eastAsia="Times New Roman" w:hAnsi="Aptos Narrow" w:cs="Times New Roman"/>
@@ -414,7 +413,6 @@
               </w:rPr>
               <w:t>Harrison  O'Donnell</w:t>
             </w:r>
-            <w:proofErr w:type="gramEnd"/>
           </w:p>
         </w:tc>
       </w:tr>
@@ -909,7 +907,6 @@
                 <w14:ligatures w14:val="none"/>
               </w:rPr>
             </w:pPr>
-            <w:proofErr w:type="gramStart"/>
             <w:r>
               <w:rPr>
                 <w:rFonts w:ascii="Aptos Narrow" w:eastAsia="Times New Roman" w:hAnsi="Aptos Narrow" w:cs="Times New Roman"/>
@@ -920,7 +917,6 @@
               </w:rPr>
               <w:t>Brett  Young</w:t>
             </w:r>
-            <w:proofErr w:type="gramEnd"/>
           </w:p>
         </w:tc>
       </w:tr>
@@ -1507,29 +1503,7 @@
                 <w:lang w:eastAsia="en-AU"/>
                 <w14:ligatures w14:val="none"/>
               </w:rPr>
-              <w:t xml:space="preserve">De Wet </w:t>
-            </w:r>
-            <w:proofErr w:type="gramStart"/>
-            <w:r>
-              <w:rPr>
-                <w:rFonts w:ascii="Aptos Narrow" w:eastAsia="Times New Roman" w:hAnsi="Aptos Narrow" w:cs="Times New Roman"/>
-                <w:color w:val="000000"/>
-                <w:kern w:val="0"/>
-                <w:lang w:eastAsia="en-AU"/>
-                <w14:ligatures w14:val="none"/>
-              </w:rPr>
-              <w:t>Van</w:t>
-            </w:r>
-            <w:proofErr w:type="gramEnd"/>
-            <w:r>
-              <w:rPr>
-                <w:rFonts w:ascii="Aptos Narrow" w:eastAsia="Times New Roman" w:hAnsi="Aptos Narrow" w:cs="Times New Roman"/>
-                <w:color w:val="000000"/>
-                <w:kern w:val="0"/>
-                <w:lang w:eastAsia="en-AU"/>
-                <w14:ligatures w14:val="none"/>
-              </w:rPr>
-              <w:t xml:space="preserve"> Der Merwe</w:t>
+              <w:t>De Wet Van Der Merwe</w:t>
             </w:r>
           </w:p>
         </w:tc>
@@ -2151,7 +2125,6 @@
                 <w14:ligatures w14:val="none"/>
               </w:rPr>
             </w:pPr>
-            <w:proofErr w:type="gramStart"/>
             <w:r>
               <w:rPr>
                 <w:rFonts w:ascii="Aptos Narrow" w:eastAsia="Times New Roman" w:hAnsi="Aptos Narrow" w:cs="Times New Roman"/>
@@ -2162,7 +2135,6 @@
               </w:rPr>
               <w:t>Abby  Burnett</w:t>
             </w:r>
-            <w:proofErr w:type="gramEnd"/>
           </w:p>
         </w:tc>
       </w:tr>
@@ -2238,7 +2210,6 @@
               </w:rPr>
             </w:pPr>
             <w:proofErr w:type="spellStart"/>
-            <w:proofErr w:type="gramStart"/>
             <w:r>
               <w:rPr>
                 <w:rFonts w:ascii="Aptos Narrow" w:eastAsia="Times New Roman" w:hAnsi="Aptos Narrow" w:cs="Times New Roman"/>
@@ -2260,7 +2231,6 @@
               </w:rPr>
               <w:t xml:space="preserve">  O'Connell</w:t>
             </w:r>
-            <w:proofErr w:type="gramEnd"/>
           </w:p>
         </w:tc>
       </w:tr>
@@ -2923,7 +2893,6 @@
                 <w14:ligatures w14:val="none"/>
               </w:rPr>
             </w:pPr>
-            <w:proofErr w:type="gramStart"/>
             <w:r>
               <w:rPr>
                 <w:rFonts w:ascii="Aptos Narrow" w:eastAsia="Times New Roman" w:hAnsi="Aptos Narrow" w:cs="Times New Roman"/>
@@ -2934,7 +2903,6 @@
               </w:rPr>
               <w:t>Zeke  Ponting</w:t>
             </w:r>
-            <w:proofErr w:type="gramEnd"/>
           </w:p>
         </w:tc>
       </w:tr>
@@ -3429,7 +3397,6 @@
                 <w14:ligatures w14:val="none"/>
               </w:rPr>
             </w:pPr>
-            <w:proofErr w:type="gramStart"/>
             <w:r>
               <w:rPr>
                 <w:rFonts w:ascii="Aptos Narrow" w:eastAsia="Times New Roman" w:hAnsi="Aptos Narrow" w:cs="Times New Roman"/>
@@ -3440,7 +3407,6 @@
               </w:rPr>
               <w:t>Abby  Burnett</w:t>
             </w:r>
-            <w:proofErr w:type="gramEnd"/>
           </w:p>
         </w:tc>
       </w:tr>
@@ -3641,7 +3607,6 @@
                 <w14:ligatures w14:val="none"/>
               </w:rPr>
             </w:pPr>
-            <w:proofErr w:type="gramStart"/>
             <w:r>
               <w:rPr>
                 <w:rFonts w:ascii="Aptos Narrow" w:eastAsia="Times New Roman" w:hAnsi="Aptos Narrow" w:cs="Times New Roman"/>
@@ -3664,7 +3629,6 @@
               <w:t>Torregosa</w:t>
             </w:r>
             <w:proofErr w:type="spellEnd"/>
-            <w:proofErr w:type="gramEnd"/>
           </w:p>
         </w:tc>
       </w:tr>
@@ -3877,7 +3841,6 @@
                 <w14:ligatures w14:val="none"/>
               </w:rPr>
             </w:pPr>
-            <w:proofErr w:type="gramStart"/>
             <w:r>
               <w:rPr>
                 <w:rFonts w:ascii="Aptos Narrow" w:eastAsia="Times New Roman" w:hAnsi="Aptos Narrow" w:cs="Times New Roman"/>
@@ -3888,7 +3851,6 @@
               </w:rPr>
               <w:t>Tyler  Small</w:t>
             </w:r>
-            <w:proofErr w:type="gramEnd"/>
           </w:p>
         </w:tc>
       </w:tr>
@@ -4852,7 +4814,6 @@
                 <w14:ligatures w14:val="none"/>
               </w:rPr>
             </w:pPr>
-            <w:proofErr w:type="gramStart"/>
             <w:r>
               <w:rPr>
                 <w:rFonts w:ascii="Aptos Narrow" w:eastAsia="Times New Roman" w:hAnsi="Aptos Narrow" w:cs="Times New Roman"/>
@@ -4863,7 +4824,6 @@
               </w:rPr>
               <w:t>Shania  Radke</w:t>
             </w:r>
-            <w:proofErr w:type="gramEnd"/>
           </w:p>
         </w:tc>
       </w:tr>
@@ -4992,17 +4952,6 @@
                 <w14:ligatures w14:val="none"/>
               </w:rPr>
             </w:pPr>
-            <w:proofErr w:type="gramStart"/>
-            <w:r>
-              <w:rPr>
-                <w:rFonts w:ascii="Aptos Narrow" w:eastAsia="Times New Roman" w:hAnsi="Aptos Narrow" w:cs="Times New Roman"/>
-                <w:color w:val="000000"/>
-                <w:kern w:val="0"/>
-                <w:lang w:eastAsia="en-AU"/>
-                <w14:ligatures w14:val="none"/>
-              </w:rPr>
-              <w:t xml:space="preserve">Enkhbat  </w:t>
-            </w:r>
             <w:proofErr w:type="spellStart"/>
             <w:r>
               <w:rPr>
@@ -5012,10 +4961,31 @@
                 <w:lang w:eastAsia="en-AU"/>
                 <w14:ligatures w14:val="none"/>
               </w:rPr>
+              <w:t>Enkhbat</w:t>
+            </w:r>
+            <w:proofErr w:type="spellEnd"/>
+            <w:r>
+              <w:rPr>
+                <w:rFonts w:ascii="Aptos Narrow" w:eastAsia="Times New Roman" w:hAnsi="Aptos Narrow" w:cs="Times New Roman"/>
+                <w:color w:val="000000"/>
+                <w:kern w:val="0"/>
+                <w:lang w:eastAsia="en-AU"/>
+                <w14:ligatures w14:val="none"/>
+              </w:rPr>
+              <w:t xml:space="preserve">  </w:t>
+            </w:r>
+            <w:proofErr w:type="spellStart"/>
+            <w:r>
+              <w:rPr>
+                <w:rFonts w:ascii="Aptos Narrow" w:eastAsia="Times New Roman" w:hAnsi="Aptos Narrow" w:cs="Times New Roman"/>
+                <w:color w:val="000000"/>
+                <w:kern w:val="0"/>
+                <w:lang w:eastAsia="en-AU"/>
+                <w14:ligatures w14:val="none"/>
+              </w:rPr>
               <w:t>Batkhuu</w:t>
             </w:r>
             <w:proofErr w:type="spellEnd"/>
-            <w:proofErr w:type="gramEnd"/>
           </w:p>
         </w:tc>
       </w:tr>
@@ -5174,7 +5144,6 @@
                 <w14:ligatures w14:val="none"/>
               </w:rPr>
             </w:pPr>
-            <w:proofErr w:type="gramStart"/>
             <w:r>
               <w:rPr>
                 <w:rFonts w:ascii="Aptos Narrow" w:eastAsia="Times New Roman" w:hAnsi="Aptos Narrow" w:cs="Times New Roman"/>
@@ -5185,7 +5154,6 @@
               </w:rPr>
               <w:t>Roxanna  Stagg</w:t>
             </w:r>
-            <w:proofErr w:type="gramEnd"/>
           </w:p>
         </w:tc>
       </w:tr>
@@ -5252,15 +5220,7 @@
     </w:p>
     <w:p>
       <w:r>
-        <w:t xml:space="preserve">Ryan </w:t>
-      </w:r>
-      <w:proofErr w:type="gramStart"/>
-      <w:r>
-        <w:t>van</w:t>
-      </w:r>
-      <w:proofErr w:type="gramEnd"/>
-      <w:r>
-        <w:t xml:space="preserve"> der aa</w:t>
+        <w:t>Ryan van der aa</w:t>
       </w:r>
     </w:p>
     <w:p>
@@ -5307,6 +5267,115 @@
         <w:t xml:space="preserve"> </w:t>
       </w:r>
     </w:p>
+    <w:p/>
+    <w:p/>
+    <w:p>
+      <w:pPr>
+        <w:rPr>
+          <w:b/>
+          <w:bCs/>
+        </w:rPr>
+      </w:pPr>
+      <w:r>
+        <w:rPr>
+          <w:b/>
+          <w:bCs/>
+        </w:rPr>
+        <w:t>Questions</w:t>
+      </w:r>
+    </w:p>
+    <w:p>
+      <w:pPr>
+        <w:pStyle w:val="ListParagraph"/>
+        <w:numPr>
+          <w:ilvl w:val="0"/>
+          <w:numId w:val="1"/>
+        </w:numPr>
+      </w:pPr>
+      <w:r>
+        <w:t xml:space="preserve">Can you show me how you extracted this? I believe it’s from </w:t>
+      </w:r>
+      <w:proofErr w:type="spellStart"/>
+      <w:r>
+        <w:t>PaypaPlane</w:t>
+      </w:r>
+      <w:proofErr w:type="spellEnd"/>
+      <w:r>
+        <w:t>?</w:t>
+      </w:r>
+    </w:p>
+    <w:p>
+      <w:pPr>
+        <w:pStyle w:val="ListParagraph"/>
+        <w:numPr>
+          <w:ilvl w:val="0"/>
+          <w:numId w:val="1"/>
+        </w:numPr>
+      </w:pPr>
+      <w:r>
+        <w:t>I thought we lost 12 members? Was that in a previous period?</w:t>
+      </w:r>
+    </w:p>
+    <w:p>
+      <w:pPr>
+        <w:pStyle w:val="ListParagraph"/>
+        <w:numPr>
+          <w:ilvl w:val="0"/>
+          <w:numId w:val="1"/>
+        </w:numPr>
+      </w:pPr>
+      <w:r>
+        <w:t>Why did we lose 3?</w:t>
+      </w:r>
+    </w:p>
+    <w:p>
+      <w:pPr>
+        <w:pStyle w:val="ListParagraph"/>
+        <w:numPr>
+          <w:ilvl w:val="0"/>
+          <w:numId w:val="1"/>
+        </w:numPr>
+      </w:pPr>
+      <w:r>
+        <w:t>How did we gain 2?</w:t>
+      </w:r>
+    </w:p>
+    <w:p>
+      <w:pPr>
+        <w:pStyle w:val="ListParagraph"/>
+        <w:numPr>
+          <w:ilvl w:val="0"/>
+          <w:numId w:val="1"/>
+        </w:numPr>
+      </w:pPr>
+      <w:r>
+        <w:t>Incentivise people to refer a friend</w:t>
+      </w:r>
+    </w:p>
+    <w:p>
+      <w:pPr>
+        <w:pStyle w:val="ListParagraph"/>
+        <w:numPr>
+          <w:ilvl w:val="0"/>
+          <w:numId w:val="1"/>
+        </w:numPr>
+      </w:pPr>
+      <w:r>
+        <w:t xml:space="preserve">Why are we getting different results for marketing? </w:t>
+      </w:r>
+    </w:p>
+    <w:p>
+      <w:pPr>
+        <w:pStyle w:val="ListParagraph"/>
+        <w:numPr>
+          <w:ilvl w:val="0"/>
+          <w:numId w:val="1"/>
+        </w:numPr>
+      </w:pPr>
+      <w:r>
+        <w:t>What testing have we done?</w:t>
+      </w:r>
+    </w:p>
     <w:sectPr>
       <w:pgSz w:w="11906" w:h="16838"/>
       <w:pgMar w:top="1440" w:right="1440" w:bottom="1440" w:left="1440" w:header="708" w:footer="708" w:gutter="0"/>
@@ -5317,8 +5386,128 @@
 </w:document>
 </file>
 
+<file path=word/numbering.xml><?xml version="1.0" encoding="utf-8"?>
+<w:numbering xmlns:wpc="http://schemas.microsoft.com/office/word/2010/wordprocessingCanvas" xmlns:cx="http://schemas.microsoft.com/office/drawing/2014/chartex" xmlns:cx1="http://schemas.microsoft.com/office/drawing/2015/9/8/chartex" xmlns:cx2="http://schemas.microsoft.com/office/drawing/2015/10/21/chartex" xmlns:cx3="http://schemas.microsoft.com/office/drawing/2016/5/9/chartex" xmlns:cx4="http://schemas.microsoft.com/office/drawing/2016/5/10/chartex" xmlns:cx5="http://schemas.microsoft.com/office/drawing/2016/5/11/chartex" xmlns:cx6="http://schemas.microsoft.com/office/drawing/2016/5/12/chartex" xmlns:cx7="http://schemas.microsoft.com/office/drawing/2016/5/13/chartex" xmlns:cx8="http://schemas.microsoft.com/office/drawing/2016/5/14/chartex" xmlns:mc="http://schemas.openxmlformats.org/markup-compatibility/2006" xmlns:aink="http://schemas.microsoft.com/office/drawing/2016/ink" xmlns:am3d="http://schemas.microsoft.com/office/drawing/2017/model3d" xmlns:o="urn:schemas-microsoft-com:office:office" xmlns:oel="http://schemas.microsoft.com/office/2019/extlst" xmlns:r="http://schemas.openxmlformats.org/officeDocument/2006/relationships" xmlns:m="http://schemas.openxmlformats.org/officeDocument/2006/math" xmlns:v="urn:schemas-microsoft-com:vml" xmlns:wp14="http://schemas.microsoft.com/office/word/2010/wordprocessingDrawing" xmlns:wp="http://schemas.openxmlformats.org/drawingml/2006/wordprocessingDrawing" xmlns:w10="urn:schemas-microsoft-com:office:word" xmlns:w="http://schemas.openxmlformats.org/wordprocessingml/2006/main" xmlns:w14="http://schemas.microsoft.com/office/word/2010/wordml" xmlns:w15="http://schemas.microsoft.com/office/word/2012/wordml" xmlns:w16cex="http://schemas.microsoft.com/office/word/2018/wordml/cex" xmlns:w16cid="http://schemas.microsoft.com/office/word/2016/wordml/cid" xmlns:w16="http://schemas.microsoft.com/office/word/2018/wordml" xmlns:w16sdtdh="http://schemas.microsoft.com/office/word/2020/wordml/sdtdatahash" xmlns:w16se="http://schemas.microsoft.com/office/word/2015/wordml/symex" xmlns:wpg="http://schemas.microsoft.com/office/word/2010/wordprocessingGroup" xmlns:wpi="http://schemas.microsoft.com/office/word/2010/wordprocessingInk" xmlns:wne="http://schemas.microsoft.com/office/word/2006/wordml" xmlns:wps="http://schemas.microsoft.com/office/word/2010/wordprocessingShape" mc:Ignorable="w14 w15 w16se w16cid w16 w16cex w16sdtdh wp14">
+  <w:abstractNum w:abstractNumId="0" w15:restartNumberingAfterBreak="0">
+    <w:nsid w:val="03EA4E88"/>
+    <w:multiLevelType w:val="hybridMultilevel"/>
+    <w:tmpl w:val="E90E4DDE"/>
+    <w:lvl w:ilvl="0" w:tplc="5D004300">
+      <w:numFmt w:val="bullet"/>
+      <w:lvlText w:val="-"/>
+      <w:lvlJc w:val="left"/>
+      <w:pPr>
+        <w:ind w:left="720" w:hanging="360"/>
+      </w:pPr>
+      <w:rPr>
+        <w:rFonts w:ascii="Calibri" w:eastAsiaTheme="minorHAnsi" w:hAnsi="Calibri" w:cs="Calibri" w:hint="default"/>
+      </w:rPr>
+    </w:lvl>
+    <w:lvl w:ilvl="1" w:tplc="08090003" w:tentative="1">
+      <w:start w:val="1"/>
+      <w:numFmt w:val="bullet"/>
+      <w:lvlText w:val="o"/>
+      <w:lvlJc w:val="left"/>
+      <w:pPr>
+        <w:ind w:left="1440" w:hanging="360"/>
+      </w:pPr>
+      <w:rPr>
+        <w:rFonts w:ascii="Courier New" w:hAnsi="Courier New" w:cs="Courier New" w:hint="default"/>
+      </w:rPr>
+    </w:lvl>
+    <w:lvl w:ilvl="2" w:tplc="08090005" w:tentative="1">
+      <w:start w:val="1"/>
+      <w:numFmt w:val="bullet"/>
+      <w:lvlText w:val=""/>
+      <w:lvlJc w:val="left"/>
+      <w:pPr>
+        <w:ind w:left="2160" w:hanging="360"/>
+      </w:pPr>
+      <w:rPr>
+        <w:rFonts w:ascii="Wingdings" w:hAnsi="Wingdings" w:hint="default"/>
+      </w:rPr>
+    </w:lvl>
+    <w:lvl w:ilvl="3" w:tplc="08090001" w:tentative="1">
+      <w:start w:val="1"/>
+      <w:numFmt w:val="bullet"/>
+      <w:lvlText w:val=""/>
+      <w:lvlJc w:val="left"/>
+      <w:pPr>
+        <w:ind w:left="2880" w:hanging="360"/>
+      </w:pPr>
+      <w:rPr>
+        <w:rFonts w:ascii="Symbol" w:hAnsi="Symbol" w:hint="default"/>
+      </w:rPr>
+    </w:lvl>
+    <w:lvl w:ilvl="4" w:tplc="08090003" w:tentative="1">
+      <w:start w:val="1"/>
+      <w:numFmt w:val="bullet"/>
+      <w:lvlText w:val="o"/>
+      <w:lvlJc w:val="left"/>
+      <w:pPr>
+        <w:ind w:left="3600" w:hanging="360"/>
+      </w:pPr>
+      <w:rPr>
+        <w:rFonts w:ascii="Courier New" w:hAnsi="Courier New" w:cs="Courier New" w:hint="default"/>
+      </w:rPr>
+    </w:lvl>
+    <w:lvl w:ilvl="5" w:tplc="08090005" w:tentative="1">
+      <w:start w:val="1"/>
+      <w:numFmt w:val="bullet"/>
+      <w:lvlText w:val=""/>
+      <w:lvlJc w:val="left"/>
+      <w:pPr>
+        <w:ind w:left="4320" w:hanging="360"/>
+      </w:pPr>
+      <w:rPr>
+        <w:rFonts w:ascii="Wingdings" w:hAnsi="Wingdings" w:hint="default"/>
+      </w:rPr>
+    </w:lvl>
+    <w:lvl w:ilvl="6" w:tplc="08090001" w:tentative="1">
+      <w:start w:val="1"/>
+      <w:numFmt w:val="bullet"/>
+      <w:lvlText w:val=""/>
+      <w:lvlJc w:val="left"/>
+      <w:pPr>
+        <w:ind w:left="5040" w:hanging="360"/>
+      </w:pPr>
+      <w:rPr>
+        <w:rFonts w:ascii="Symbol" w:hAnsi="Symbol" w:hint="default"/>
+      </w:rPr>
+    </w:lvl>
+    <w:lvl w:ilvl="7" w:tplc="08090003" w:tentative="1">
+      <w:start w:val="1"/>
+      <w:numFmt w:val="bullet"/>
+      <w:lvlText w:val="o"/>
+      <w:lvlJc w:val="left"/>
+      <w:pPr>
+        <w:ind w:left="5760" w:hanging="360"/>
+      </w:pPr>
+      <w:rPr>
+        <w:rFonts w:ascii="Courier New" w:hAnsi="Courier New" w:cs="Courier New" w:hint="default"/>
+      </w:rPr>
+    </w:lvl>
+    <w:lvl w:ilvl="8" w:tplc="08090005" w:tentative="1">
+      <w:start w:val="1"/>
+      <w:numFmt w:val="bullet"/>
+      <w:lvlText w:val=""/>
+      <w:lvlJc w:val="left"/>
+      <w:pPr>
+        <w:ind w:left="6480" w:hanging="360"/>
+      </w:pPr>
+      <w:rPr>
+        <w:rFonts w:ascii="Wingdings" w:hAnsi="Wingdings" w:hint="default"/>
+      </w:rPr>
+    </w:lvl>
+  </w:abstractNum>
+  <w:num w:numId="1" w16cid:durableId="376852285">
+    <w:abstractNumId w:val="0"/>
+  </w:num>
+</w:numbering>
+</file>
+
 <file path=word/styles.xml><?xml version="1.0" encoding="utf-8"?>
-<w:styles xmlns:mc="http://schemas.openxmlformats.org/markup-compatibility/2006" xmlns:r="http://schemas.openxmlformats.org/officeDocument/2006/relationships" xmlns:w="http://schemas.openxmlformats.org/wordprocessingml/2006/main" xmlns:w14="http://schemas.microsoft.com/office/word/2010/wordml" xmlns:w15="http://schemas.microsoft.com/office/word/2012/wordml" xmlns:w16cex="http://schemas.microsoft.com/office/word/2018/wordml/cex" xmlns:w16cid="http://schemas.microsoft.com/office/word/2016/wordml/cid" xmlns:w16="http://schemas.microsoft.com/office/word/2018/wordml" xmlns:w16du="http://schemas.microsoft.com/office/word/2023/wordml/word16du" xmlns:w16sdtdh="http://schemas.microsoft.com/office/word/2020/wordml/sdtdatahash" xmlns:w16se="http://schemas.microsoft.com/office/word/2015/wordml/symex" mc:Ignorable="w14 w15 w16se w16cid w16 w16cex w16sdtdh w16du">
+<w:styles xmlns:mc="http://schemas.openxmlformats.org/markup-compatibility/2006" xmlns:r="http://schemas.openxmlformats.org/officeDocument/2006/relationships" xmlns:w="http://schemas.openxmlformats.org/wordprocessingml/2006/main" xmlns:w14="http://schemas.microsoft.com/office/word/2010/wordml" xmlns:w15="http://schemas.microsoft.com/office/word/2012/wordml" xmlns:w16cex="http://schemas.microsoft.com/office/word/2018/wordml/cex" xmlns:w16cid="http://schemas.microsoft.com/office/word/2016/wordml/cid" xmlns:w16="http://schemas.microsoft.com/office/word/2018/wordml" xmlns:w16sdtdh="http://schemas.microsoft.com/office/word/2020/wordml/sdtdatahash" xmlns:w16se="http://schemas.microsoft.com/office/word/2015/wordml/symex" mc:Ignorable="w14 w15 w16se w16cid w16 w16cex w16sdtdh">
   <w:docDefaults>
     <w:rPrDefault>
       <w:rPr>

</xml_diff>